<commit_message>
tech spec doc minor changes
</commit_message>
<xml_diff>
--- a/WeatherAPI-technical specification.docx
+++ b/WeatherAPI-technical specification.docx
@@ -43,8 +43,6 @@
           <w:rFonts w:ascii="Century Gothic" w:hAnsi="Century Gothic" w:cs="Arial"/>
         </w:rPr>
       </w:pPr>
-      <w:bookmarkStart w:id="0" w:name="_GoBack"/>
-      <w:bookmarkEnd w:id="0"/>
     </w:p>
     <w:p>
       <w:pPr>
@@ -138,7 +136,7 @@
           <w:sz w:val="32"/>
         </w:rPr>
       </w:pPr>
-      <w:bookmarkStart w:id="1" w:name="_Toc13315855"/>
+      <w:bookmarkStart w:id="0" w:name="_Toc13470161"/>
       <w:r>
         <w:rPr>
           <w:rFonts w:ascii="Century Gothic" w:hAnsi="Century Gothic" w:cs="Arial"/>
@@ -148,7 +146,7 @@
         </w:rPr>
         <w:t>Weather service REST adapter</w:t>
       </w:r>
-      <w:bookmarkEnd w:id="1"/>
+      <w:bookmarkEnd w:id="0"/>
     </w:p>
     <w:p>
       <w:pPr>
@@ -171,7 +169,7 @@
           <w:sz w:val="32"/>
         </w:rPr>
       </w:pPr>
-      <w:bookmarkStart w:id="2" w:name="_Toc13315856"/>
+      <w:bookmarkStart w:id="1" w:name="_Toc13470162"/>
       <w:r>
         <w:rPr>
           <w:rFonts w:ascii="Century Gothic" w:hAnsi="Century Gothic" w:cs="Arial"/>
@@ -181,7 +179,7 @@
         </w:rPr>
         <w:t>Jul 6, 2019</w:t>
       </w:r>
-      <w:bookmarkEnd w:id="2"/>
+      <w:bookmarkEnd w:id="1"/>
     </w:p>
     <w:p>
       <w:pPr>
@@ -205,9 +203,9 @@
           <w:sz w:val="32"/>
         </w:rPr>
       </w:pPr>
-      <w:bookmarkStart w:id="3" w:name="_Toc491268667"/>
-      <w:bookmarkStart w:id="4" w:name="_Toc491270978"/>
-      <w:bookmarkStart w:id="5" w:name="_Toc13315857"/>
+      <w:bookmarkStart w:id="2" w:name="_Toc491268667"/>
+      <w:bookmarkStart w:id="3" w:name="_Toc491270978"/>
+      <w:bookmarkStart w:id="4" w:name="_Toc13470163"/>
       <w:r>
         <w:rPr>
           <w:rFonts w:ascii="Century Gothic" w:hAnsi="Century Gothic" w:cs="Arial"/>
@@ -217,8 +215,8 @@
         </w:rPr>
         <w:t xml:space="preserve">Version </w:t>
       </w:r>
+      <w:bookmarkEnd w:id="2"/>
       <w:bookmarkEnd w:id="3"/>
-      <w:bookmarkEnd w:id="4"/>
       <w:r>
         <w:rPr>
           <w:rFonts w:ascii="Century Gothic" w:hAnsi="Century Gothic" w:cs="Arial"/>
@@ -228,7 +226,7 @@
         </w:rPr>
         <w:t>1</w:t>
       </w:r>
-      <w:bookmarkEnd w:id="5"/>
+      <w:bookmarkEnd w:id="4"/>
     </w:p>
     <w:p>
       <w:pPr>
@@ -328,8 +326,8 @@
                 <w:sz w:val="20"/>
               </w:rPr>
             </w:pPr>
-            <w:bookmarkStart w:id="6" w:name="ColumnTitle_01"/>
-            <w:bookmarkEnd w:id="6"/>
+            <w:bookmarkStart w:id="5" w:name="ColumnTitle_01"/>
+            <w:bookmarkEnd w:id="5"/>
             <w:r>
               <w:rPr>
                 <w:rFonts w:ascii="Century Gothic" w:hAnsi="Century Gothic"/>
@@ -518,18 +516,8 @@
                 <w:color w:val="000000" w:themeColor="text1"/>
                 <w:szCs w:val="24"/>
               </w:rPr>
-              <w:t xml:space="preserve">Hernán Camilo Quevedo </w:t>
-            </w:r>
-            <w:proofErr w:type="spellStart"/>
-            <w:r>
-              <w:rPr>
-                <w:rFonts w:ascii="Century Gothic" w:hAnsi="Century Gothic"/>
-                <w:color w:val="000000" w:themeColor="text1"/>
-                <w:szCs w:val="24"/>
-              </w:rPr>
-              <w:t>Barrero</w:t>
-            </w:r>
-            <w:proofErr w:type="spellEnd"/>
+              <w:t>Hernán Camilo Quevedo Barrero</w:t>
+            </w:r>
           </w:p>
         </w:tc>
       </w:tr>
@@ -701,7 +689,7 @@
             </w:rPr>
             <w:fldChar w:fldCharType="separate"/>
           </w:r>
-          <w:hyperlink w:anchor="_Toc13315855" w:history="1">
+          <w:hyperlink w:anchor="_Toc13470161" w:history="1">
             <w:r>
               <w:rPr>
                 <w:rStyle w:val="Hyperlink"/>
@@ -729,7 +717,7 @@
                 <w:noProof/>
                 <w:webHidden/>
               </w:rPr>
-              <w:instrText xml:space="preserve"> PAGEREF _Toc13315855 \h </w:instrText>
+              <w:instrText xml:space="preserve"> PAGEREF _Toc13470161 \h </w:instrText>
             </w:r>
             <w:r>
               <w:rPr>
@@ -772,7 +760,7 @@
               <w:lang w:val="en-AU" w:eastAsia="en-AU"/>
             </w:rPr>
           </w:pPr>
-          <w:hyperlink w:anchor="_Toc13315856" w:history="1">
+          <w:hyperlink w:anchor="_Toc13470162" w:history="1">
             <w:r>
               <w:rPr>
                 <w:rStyle w:val="Hyperlink"/>
@@ -800,7 +788,7 @@
                 <w:noProof/>
                 <w:webHidden/>
               </w:rPr>
-              <w:instrText xml:space="preserve"> PAGEREF _Toc13315856 \h </w:instrText>
+              <w:instrText xml:space="preserve"> PAGEREF _Toc13470162 \h </w:instrText>
             </w:r>
             <w:r>
               <w:rPr>
@@ -843,7 +831,7 @@
               <w:lang w:val="en-AU" w:eastAsia="en-AU"/>
             </w:rPr>
           </w:pPr>
-          <w:hyperlink w:anchor="_Toc13315857" w:history="1">
+          <w:hyperlink w:anchor="_Toc13470163" w:history="1">
             <w:r>
               <w:rPr>
                 <w:rStyle w:val="Hyperlink"/>
@@ -871,7 +859,7 @@
                 <w:noProof/>
                 <w:webHidden/>
               </w:rPr>
-              <w:instrText xml:space="preserve"> PAGEREF _Toc13315857 \h </w:instrText>
+              <w:instrText xml:space="preserve"> PAGEREF _Toc13470163 \h </w:instrText>
             </w:r>
             <w:r>
               <w:rPr>
@@ -914,7 +902,7 @@
               <w:lang w:val="en-AU" w:eastAsia="en-AU"/>
             </w:rPr>
           </w:pPr>
-          <w:hyperlink w:anchor="_Toc13315858" w:history="1">
+          <w:hyperlink w:anchor="_Toc13470164" w:history="1">
             <w:r>
               <w:rPr>
                 <w:rStyle w:val="Hyperlink"/>
@@ -941,7 +929,7 @@
                 <w:noProof/>
                 <w:webHidden/>
               </w:rPr>
-              <w:instrText xml:space="preserve"> PAGEREF _Toc13315858 \h </w:instrText>
+              <w:instrText xml:space="preserve"> PAGEREF _Toc13470164 \h </w:instrText>
             </w:r>
             <w:r>
               <w:rPr>
@@ -984,7 +972,7 @@
               <w:lang w:val="en-AU" w:eastAsia="en-AU"/>
             </w:rPr>
           </w:pPr>
-          <w:hyperlink w:anchor="_Toc13315859" w:history="1">
+          <w:hyperlink w:anchor="_Toc13470165" w:history="1">
             <w:r>
               <w:rPr>
                 <w:rStyle w:val="Hyperlink"/>
@@ -1011,7 +999,7 @@
                 <w:noProof/>
                 <w:webHidden/>
               </w:rPr>
-              <w:instrText xml:space="preserve"> PAGEREF _Toc13315859 \h </w:instrText>
+              <w:instrText xml:space="preserve"> PAGEREF _Toc13470165 \h </w:instrText>
             </w:r>
             <w:r>
               <w:rPr>
@@ -1054,7 +1042,7 @@
               <w:lang w:val="en-AU" w:eastAsia="en-AU"/>
             </w:rPr>
           </w:pPr>
-          <w:hyperlink w:anchor="_Toc13315860" w:history="1">
+          <w:hyperlink w:anchor="_Toc13470166" w:history="1">
             <w:r>
               <w:rPr>
                 <w:rStyle w:val="Hyperlink"/>
@@ -1081,7 +1069,7 @@
                 <w:noProof/>
                 <w:webHidden/>
               </w:rPr>
-              <w:instrText xml:space="preserve"> PAGEREF _Toc13315860 \h </w:instrText>
+              <w:instrText xml:space="preserve"> PAGEREF _Toc13470166 \h </w:instrText>
             </w:r>
             <w:r>
               <w:rPr>
@@ -1124,7 +1112,7 @@
               <w:lang w:val="en-AU" w:eastAsia="en-AU"/>
             </w:rPr>
           </w:pPr>
-          <w:hyperlink w:anchor="_Toc13315861" w:history="1">
+          <w:hyperlink w:anchor="_Toc13470167" w:history="1">
             <w:r>
               <w:rPr>
                 <w:rStyle w:val="Hyperlink"/>
@@ -1151,7 +1139,7 @@
                 <w:noProof/>
                 <w:webHidden/>
               </w:rPr>
-              <w:instrText xml:space="preserve"> PAGEREF _Toc13315861 \h </w:instrText>
+              <w:instrText xml:space="preserve"> PAGEREF _Toc13470167 \h </w:instrText>
             </w:r>
             <w:r>
               <w:rPr>
@@ -1194,7 +1182,7 @@
               <w:lang w:val="en-AU" w:eastAsia="en-AU"/>
             </w:rPr>
           </w:pPr>
-          <w:hyperlink w:anchor="_Toc13315862" w:history="1">
+          <w:hyperlink w:anchor="_Toc13470168" w:history="1">
             <w:r>
               <w:rPr>
                 <w:rStyle w:val="Hyperlink"/>
@@ -1221,7 +1209,7 @@
                 <w:noProof/>
                 <w:webHidden/>
               </w:rPr>
-              <w:instrText xml:space="preserve"> PAGEREF _Toc13315862 \h </w:instrText>
+              <w:instrText xml:space="preserve"> PAGEREF _Toc13470168 \h </w:instrText>
             </w:r>
             <w:r>
               <w:rPr>
@@ -1264,7 +1252,7 @@
               <w:lang w:val="en-AU" w:eastAsia="en-AU"/>
             </w:rPr>
           </w:pPr>
-          <w:hyperlink w:anchor="_Toc13315863" w:history="1">
+          <w:hyperlink w:anchor="_Toc13470169" w:history="1">
             <w:r>
               <w:rPr>
                 <w:rStyle w:val="Hyperlink"/>
@@ -1291,7 +1279,7 @@
                 <w:noProof/>
                 <w:webHidden/>
               </w:rPr>
-              <w:instrText xml:space="preserve"> PAGEREF _Toc13315863 \h </w:instrText>
+              <w:instrText xml:space="preserve"> PAGEREF _Toc13470169 \h </w:instrText>
             </w:r>
             <w:r>
               <w:rPr>
@@ -1334,7 +1322,7 @@
               <w:lang w:val="en-AU" w:eastAsia="en-AU"/>
             </w:rPr>
           </w:pPr>
-          <w:hyperlink w:anchor="_Toc13315864" w:history="1">
+          <w:hyperlink w:anchor="_Toc13470170" w:history="1">
             <w:r>
               <w:rPr>
                 <w:rStyle w:val="Hyperlink"/>
@@ -1361,7 +1349,7 @@
                 <w:noProof/>
                 <w:webHidden/>
               </w:rPr>
-              <w:instrText xml:space="preserve"> PAGEREF _Toc13315864 \h </w:instrText>
+              <w:instrText xml:space="preserve"> PAGEREF _Toc13470170 \h </w:instrText>
             </w:r>
             <w:r>
               <w:rPr>
@@ -1404,7 +1392,7 @@
               <w:lang w:val="en-AU" w:eastAsia="en-AU"/>
             </w:rPr>
           </w:pPr>
-          <w:hyperlink w:anchor="_Toc13315865" w:history="1">
+          <w:hyperlink w:anchor="_Toc13470171" w:history="1">
             <w:r>
               <w:rPr>
                 <w:rStyle w:val="Hyperlink"/>
@@ -1431,7 +1419,7 @@
                 <w:noProof/>
                 <w:webHidden/>
               </w:rPr>
-              <w:instrText xml:space="preserve"> PAGEREF _Toc13315865 \h </w:instrText>
+              <w:instrText xml:space="preserve"> PAGEREF _Toc13470171 \h </w:instrText>
             </w:r>
             <w:r>
               <w:rPr>
@@ -1474,7 +1462,7 @@
               <w:lang w:val="en-AU" w:eastAsia="en-AU"/>
             </w:rPr>
           </w:pPr>
-          <w:hyperlink w:anchor="_Toc13315866" w:history="1">
+          <w:hyperlink w:anchor="_Toc13470172" w:history="1">
             <w:r>
               <w:rPr>
                 <w:rStyle w:val="Hyperlink"/>
@@ -1501,7 +1489,7 @@
                 <w:noProof/>
                 <w:webHidden/>
               </w:rPr>
-              <w:instrText xml:space="preserve"> PAGEREF _Toc13315866 \h </w:instrText>
+              <w:instrText xml:space="preserve"> PAGEREF _Toc13470172 \h </w:instrText>
             </w:r>
             <w:r>
               <w:rPr>
@@ -1544,7 +1532,7 @@
               <w:lang w:val="en-AU" w:eastAsia="en-AU"/>
             </w:rPr>
           </w:pPr>
-          <w:hyperlink w:anchor="_Toc13315867" w:history="1">
+          <w:hyperlink w:anchor="_Toc13470173" w:history="1">
             <w:r>
               <w:rPr>
                 <w:rStyle w:val="Hyperlink"/>
@@ -1571,7 +1559,7 @@
                 <w:noProof/>
                 <w:webHidden/>
               </w:rPr>
-              <w:instrText xml:space="preserve"> PAGEREF _Toc13315867 \h </w:instrText>
+              <w:instrText xml:space="preserve"> PAGEREF _Toc13470173 \h </w:instrText>
             </w:r>
             <w:r>
               <w:rPr>
@@ -1614,7 +1602,7 @@
               <w:lang w:val="en-AU" w:eastAsia="en-AU"/>
             </w:rPr>
           </w:pPr>
-          <w:hyperlink w:anchor="_Toc13315868" w:history="1">
+          <w:hyperlink w:anchor="_Toc13470174" w:history="1">
             <w:r>
               <w:rPr>
                 <w:rStyle w:val="Hyperlink"/>
@@ -1641,7 +1629,7 @@
                 <w:noProof/>
                 <w:webHidden/>
               </w:rPr>
-              <w:instrText xml:space="preserve"> PAGEREF _Toc13315868 \h </w:instrText>
+              <w:instrText xml:space="preserve"> PAGEREF _Toc13470174 \h </w:instrText>
             </w:r>
             <w:r>
               <w:rPr>
@@ -1684,7 +1672,7 @@
               <w:lang w:val="en-AU" w:eastAsia="en-AU"/>
             </w:rPr>
           </w:pPr>
-          <w:hyperlink w:anchor="_Toc13315869" w:history="1">
+          <w:hyperlink w:anchor="_Toc13470175" w:history="1">
             <w:r>
               <w:rPr>
                 <w:rStyle w:val="Hyperlink"/>
@@ -1711,7 +1699,7 @@
                 <w:noProof/>
                 <w:webHidden/>
               </w:rPr>
-              <w:instrText xml:space="preserve"> PAGEREF _Toc13315869 \h </w:instrText>
+              <w:instrText xml:space="preserve"> PAGEREF _Toc13470175 \h </w:instrText>
             </w:r>
             <w:r>
               <w:rPr>
@@ -1754,7 +1742,7 @@
               <w:lang w:val="en-AU" w:eastAsia="en-AU"/>
             </w:rPr>
           </w:pPr>
-          <w:hyperlink w:anchor="_Toc13315870" w:history="1">
+          <w:hyperlink w:anchor="_Toc13470176" w:history="1">
             <w:r>
               <w:rPr>
                 <w:rStyle w:val="Hyperlink"/>
@@ -1781,7 +1769,7 @@
                 <w:noProof/>
                 <w:webHidden/>
               </w:rPr>
-              <w:instrText xml:space="preserve"> PAGEREF _Toc13315870 \h </w:instrText>
+              <w:instrText xml:space="preserve"> PAGEREF _Toc13470176 \h </w:instrText>
             </w:r>
             <w:r>
               <w:rPr>
@@ -1856,7 +1844,7 @@
           <w:rFonts w:eastAsia="Times New Roman"/>
         </w:rPr>
       </w:pPr>
-      <w:bookmarkStart w:id="7" w:name="_Toc13315858"/>
+      <w:bookmarkStart w:id="6" w:name="_Toc13470164"/>
       <w:r>
         <w:rPr>
           <w:rFonts w:eastAsia="Times New Roman"/>
@@ -1864,10 +1852,65 @@
         <w:lastRenderedPageBreak/>
         <w:t>INTRODUCTION</w:t>
       </w:r>
+      <w:bookmarkEnd w:id="6"/>
+    </w:p>
+    <w:p>
+      <w:pPr>
+        <w:rPr>
+          <w:rFonts w:ascii="Century Gothic" w:hAnsi="Century Gothic"/>
+        </w:rPr>
+      </w:pPr>
+    </w:p>
+    <w:p>
+      <w:pPr>
+        <w:pStyle w:val="Heading2"/>
+        <w:rPr>
+          <w:rFonts w:eastAsia="Times New Roman"/>
+        </w:rPr>
+      </w:pPr>
+      <w:bookmarkStart w:id="7" w:name="_Toc13470165"/>
+      <w:r>
+        <w:rPr>
+          <w:rFonts w:eastAsia="Times New Roman"/>
+        </w:rPr>
+        <w:t>PURPOSE</w:t>
+      </w:r>
       <w:bookmarkEnd w:id="7"/>
     </w:p>
     <w:p>
       <w:pPr>
+        <w:jc w:val="both"/>
+        <w:rPr>
+          <w:rFonts w:ascii="Century Gothic" w:hAnsi="Century Gothic"/>
+          <w:sz w:val="22"/>
+          <w:szCs w:val="28"/>
+        </w:rPr>
+      </w:pPr>
+      <w:r>
+        <w:rPr>
+          <w:rFonts w:ascii="Century Gothic" w:hAnsi="Century Gothic"/>
+          <w:sz w:val="22"/>
+          <w:szCs w:val="28"/>
+        </w:rPr>
+        <w:t>The purpose of this document is to explain the technicalities of the REST adapter written for a legacy web-service.</w:t>
+      </w:r>
+    </w:p>
+    <w:p>
+      <w:pPr>
+        <w:rPr>
+          <w:rFonts w:ascii="Century Gothic" w:hAnsi="Century Gothic"/>
+        </w:rPr>
+      </w:pPr>
+    </w:p>
+    <w:p>
+      <w:pPr>
+        <w:rPr>
+          <w:rFonts w:ascii="Century Gothic" w:hAnsi="Century Gothic"/>
+        </w:rPr>
+      </w:pPr>
+    </w:p>
+    <w:p>
+      <w:pPr>
         <w:rPr>
           <w:rFonts w:ascii="Century Gothic" w:hAnsi="Century Gothic"/>
         </w:rPr>
@@ -1876,133 +1919,78 @@
     <w:p>
       <w:pPr>
         <w:pStyle w:val="Heading2"/>
+      </w:pPr>
+      <w:bookmarkStart w:id="8" w:name="_Toc13470166"/>
+      <w:r>
+        <w:t>INTENDED AUDIENCE</w:t>
+      </w:r>
+      <w:r>
+        <w:t xml:space="preserve"> AND PERTINENT SECTIONS</w:t>
+      </w:r>
+      <w:bookmarkEnd w:id="8"/>
+    </w:p>
+    <w:p>
+      <w:pPr>
+        <w:jc w:val="both"/>
+        <w:rPr>
+          <w:rFonts w:ascii="Century Gothic" w:hAnsi="Century Gothic"/>
+          <w:sz w:val="22"/>
+          <w:szCs w:val="28"/>
+        </w:rPr>
+      </w:pPr>
+      <w:r>
+        <w:rPr>
+          <w:rFonts w:ascii="Century Gothic" w:hAnsi="Century Gothic"/>
+          <w:sz w:val="22"/>
+          <w:szCs w:val="28"/>
+        </w:rPr>
+        <w:t>This document is</w:t>
+      </w:r>
+      <w:r>
+        <w:rPr>
+          <w:rFonts w:ascii="Century Gothic" w:hAnsi="Century Gothic"/>
+          <w:sz w:val="22"/>
+          <w:szCs w:val="28"/>
+        </w:rPr>
+        <w:t xml:space="preserve"> intended for a technical audience that will use the web-service adapter as a means to wrap for modernization of their Weather SOAP web-service.</w:t>
+      </w:r>
+    </w:p>
+    <w:p>
+      <w:pPr>
+        <w:rPr>
+          <w:rFonts w:ascii="Century Gothic" w:hAnsi="Century Gothic"/>
+        </w:rPr>
+      </w:pPr>
+    </w:p>
+    <w:p>
+      <w:pPr>
+        <w:rPr>
+          <w:rFonts w:ascii="Century Gothic" w:hAnsi="Century Gothic"/>
+        </w:rPr>
+      </w:pPr>
+    </w:p>
+    <w:p>
+      <w:pPr>
+        <w:rPr>
+          <w:rFonts w:ascii="Century Gothic" w:hAnsi="Century Gothic"/>
+        </w:rPr>
+      </w:pPr>
+    </w:p>
+    <w:p>
+      <w:pPr>
+        <w:pStyle w:val="Heading2"/>
         <w:rPr>
           <w:rFonts w:eastAsia="Times New Roman"/>
         </w:rPr>
       </w:pPr>
-      <w:bookmarkStart w:id="8" w:name="_Toc13315859"/>
+      <w:bookmarkStart w:id="9" w:name="_Toc13470167"/>
       <w:r>
         <w:rPr>
           <w:rFonts w:eastAsia="Times New Roman"/>
         </w:rPr>
-        <w:t>PURPOSE</w:t>
-      </w:r>
-      <w:bookmarkEnd w:id="8"/>
-    </w:p>
-    <w:p>
-      <w:pPr>
-        <w:jc w:val="both"/>
-        <w:rPr>
-          <w:rFonts w:ascii="Century Gothic" w:hAnsi="Century Gothic"/>
-          <w:sz w:val="22"/>
-          <w:szCs w:val="28"/>
-        </w:rPr>
-      </w:pPr>
-      <w:r>
-        <w:rPr>
-          <w:rFonts w:ascii="Century Gothic" w:hAnsi="Century Gothic"/>
-          <w:sz w:val="22"/>
-          <w:szCs w:val="28"/>
-        </w:rPr>
-        <w:t>The purpose of this document is to explain the technicalities of the REST adapter written for a legacy web-service.</w:t>
-      </w:r>
-    </w:p>
-    <w:p>
-      <w:pPr>
-        <w:rPr>
-          <w:rFonts w:ascii="Century Gothic" w:hAnsi="Century Gothic"/>
-        </w:rPr>
-      </w:pPr>
-    </w:p>
-    <w:p>
-      <w:pPr>
-        <w:rPr>
-          <w:rFonts w:ascii="Century Gothic" w:hAnsi="Century Gothic"/>
-        </w:rPr>
-      </w:pPr>
-    </w:p>
-    <w:p>
-      <w:pPr>
-        <w:rPr>
-          <w:rFonts w:ascii="Century Gothic" w:hAnsi="Century Gothic"/>
-        </w:rPr>
-      </w:pPr>
-    </w:p>
-    <w:p>
-      <w:pPr>
-        <w:pStyle w:val="Heading2"/>
-      </w:pPr>
-      <w:bookmarkStart w:id="9" w:name="_Toc13315860"/>
-      <w:r>
-        <w:t>INTENDED AUDIENCE</w:t>
-      </w:r>
-      <w:r>
-        <w:t xml:space="preserve"> AND PERTINENT SECTIONS</w:t>
+        <w:t>PROJECT SCOPE</w:t>
       </w:r>
       <w:bookmarkEnd w:id="9"/>
-    </w:p>
-    <w:p>
-      <w:pPr>
-        <w:jc w:val="both"/>
-        <w:rPr>
-          <w:rFonts w:ascii="Century Gothic" w:hAnsi="Century Gothic"/>
-          <w:sz w:val="22"/>
-          <w:szCs w:val="28"/>
-        </w:rPr>
-      </w:pPr>
-      <w:r>
-        <w:rPr>
-          <w:rFonts w:ascii="Century Gothic" w:hAnsi="Century Gothic"/>
-          <w:sz w:val="22"/>
-          <w:szCs w:val="28"/>
-        </w:rPr>
-        <w:t>This document is</w:t>
-      </w:r>
-      <w:r>
-        <w:rPr>
-          <w:rFonts w:ascii="Century Gothic" w:hAnsi="Century Gothic"/>
-          <w:sz w:val="22"/>
-          <w:szCs w:val="28"/>
-        </w:rPr>
-        <w:t xml:space="preserve"> intended for a technical audience that will use the web-service adapter as a means to wrap for modernization of their Weather SOAP web-service.</w:t>
-      </w:r>
-    </w:p>
-    <w:p>
-      <w:pPr>
-        <w:rPr>
-          <w:rFonts w:ascii="Century Gothic" w:hAnsi="Century Gothic"/>
-        </w:rPr>
-      </w:pPr>
-    </w:p>
-    <w:p>
-      <w:pPr>
-        <w:rPr>
-          <w:rFonts w:ascii="Century Gothic" w:hAnsi="Century Gothic"/>
-        </w:rPr>
-      </w:pPr>
-    </w:p>
-    <w:p>
-      <w:pPr>
-        <w:rPr>
-          <w:rFonts w:ascii="Century Gothic" w:hAnsi="Century Gothic"/>
-        </w:rPr>
-      </w:pPr>
-    </w:p>
-    <w:p>
-      <w:pPr>
-        <w:pStyle w:val="Heading2"/>
-        <w:rPr>
-          <w:rFonts w:eastAsia="Times New Roman"/>
-        </w:rPr>
-      </w:pPr>
-      <w:bookmarkStart w:id="10" w:name="_Toc13315861"/>
-      <w:r>
-        <w:rPr>
-          <w:rFonts w:eastAsia="Times New Roman"/>
-        </w:rPr>
-        <w:t>PROJECT SCOPE</w:t>
-      </w:r>
-      <w:bookmarkEnd w:id="10"/>
     </w:p>
     <w:p>
       <w:pPr>
@@ -2021,7 +2009,6 @@
         </w:rPr>
         <w:t>Inside what is most likely a transformation initiative inside the organization, the scope of this product (the web-service adapter) is to deliver a working example of an “</w:t>
       </w:r>
-      <w:proofErr w:type="spellStart"/>
       <w:r>
         <w:rPr>
           <w:rFonts w:ascii="Century Gothic" w:hAnsi="Century Gothic"/>
@@ -2031,7 +2018,6 @@
         </w:rPr>
         <w:t>apification</w:t>
       </w:r>
-      <w:proofErr w:type="spellEnd"/>
       <w:r>
         <w:rPr>
           <w:rFonts w:ascii="Century Gothic" w:hAnsi="Century Gothic"/>
@@ -2075,14 +2061,14 @@
           <w:rFonts w:eastAsia="Times New Roman"/>
         </w:rPr>
       </w:pPr>
-      <w:bookmarkStart w:id="11" w:name="_Toc13315862"/>
+      <w:bookmarkStart w:id="10" w:name="_Toc13470168"/>
       <w:r>
         <w:rPr>
           <w:rFonts w:eastAsia="Times New Roman"/>
         </w:rPr>
         <w:t>REFERENCES</w:t>
       </w:r>
-      <w:bookmarkEnd w:id="11"/>
+      <w:bookmarkEnd w:id="10"/>
     </w:p>
     <w:p>
       <w:pPr>
@@ -2272,7 +2258,7 @@
           <w:rFonts w:eastAsia="Times New Roman"/>
         </w:rPr>
       </w:pPr>
-      <w:bookmarkStart w:id="12" w:name="_Toc13315863"/>
+      <w:bookmarkStart w:id="11" w:name="_Toc13470169"/>
       <w:r>
         <w:rPr>
           <w:rFonts w:eastAsia="Times New Roman"/>
@@ -2280,30 +2266,30 @@
         <w:lastRenderedPageBreak/>
         <w:t>DESCRIPTION</w:t>
       </w:r>
+      <w:bookmarkEnd w:id="11"/>
+    </w:p>
+    <w:p>
+      <w:pPr>
+        <w:rPr>
+          <w:rFonts w:ascii="Century Gothic" w:hAnsi="Century Gothic"/>
+        </w:rPr>
+      </w:pPr>
+    </w:p>
+    <w:p>
+      <w:pPr>
+        <w:pStyle w:val="Heading2"/>
+        <w:rPr>
+          <w:rFonts w:eastAsia="Times New Roman"/>
+        </w:rPr>
+      </w:pPr>
+      <w:bookmarkStart w:id="12" w:name="_Toc13470170"/>
+      <w:r>
+        <w:rPr>
+          <w:rFonts w:eastAsia="Times New Roman"/>
+        </w:rPr>
+        <w:t>PRODUCT PERSPECTIVE</w:t>
+      </w:r>
       <w:bookmarkEnd w:id="12"/>
-    </w:p>
-    <w:p>
-      <w:pPr>
-        <w:rPr>
-          <w:rFonts w:ascii="Century Gothic" w:hAnsi="Century Gothic"/>
-        </w:rPr>
-      </w:pPr>
-    </w:p>
-    <w:p>
-      <w:pPr>
-        <w:pStyle w:val="Heading2"/>
-        <w:rPr>
-          <w:rFonts w:eastAsia="Times New Roman"/>
-        </w:rPr>
-      </w:pPr>
-      <w:bookmarkStart w:id="13" w:name="_Toc13315864"/>
-      <w:r>
-        <w:rPr>
-          <w:rFonts w:eastAsia="Times New Roman"/>
-        </w:rPr>
-        <w:t>PRODUCT PERSPECTIVE</w:t>
-      </w:r>
-      <w:bookmarkEnd w:id="13"/>
     </w:p>
     <w:p>
       <w:pPr>
@@ -2369,11 +2355,11 @@
       <w:pPr>
         <w:pStyle w:val="Heading2"/>
       </w:pPr>
-      <w:bookmarkStart w:id="14" w:name="_Toc13315865"/>
+      <w:bookmarkStart w:id="13" w:name="_Toc13470171"/>
       <w:r>
         <w:t>FEATURES</w:t>
       </w:r>
-      <w:bookmarkEnd w:id="14"/>
+      <w:bookmarkEnd w:id="13"/>
     </w:p>
     <w:p>
       <w:pPr>
@@ -2423,68 +2409,68 @@
           <w:rFonts w:eastAsia="Times New Roman"/>
         </w:rPr>
       </w:pPr>
-      <w:bookmarkStart w:id="15" w:name="_Toc13315866"/>
+      <w:bookmarkStart w:id="14" w:name="_Toc13470172"/>
       <w:r>
         <w:rPr>
           <w:rFonts w:eastAsia="Times New Roman"/>
         </w:rPr>
         <w:t>USER OVERVIEW</w:t>
       </w:r>
+      <w:bookmarkEnd w:id="14"/>
+    </w:p>
+    <w:p>
+      <w:pPr>
+        <w:spacing w:line="360" w:lineRule="auto"/>
+        <w:rPr>
+          <w:rFonts w:ascii="Century Gothic" w:hAnsi="Century Gothic"/>
+          <w:sz w:val="21"/>
+        </w:rPr>
+      </w:pPr>
+      <w:r>
+        <w:rPr>
+          <w:rFonts w:ascii="Century Gothic" w:hAnsi="Century Gothic"/>
+          <w:sz w:val="22"/>
+          <w:szCs w:val="28"/>
+        </w:rPr>
+        <w:t>The user is typically another actor system, a client, that consumes HTTP endpoints with URI parameters and using the GET HTTP method. This would be accomplished through POSTMAN or other REST client.</w:t>
+      </w:r>
+    </w:p>
+    <w:p>
+      <w:pPr>
+        <w:rPr>
+          <w:rFonts w:ascii="Century Gothic" w:hAnsi="Century Gothic"/>
+        </w:rPr>
+      </w:pPr>
+    </w:p>
+    <w:p>
+      <w:pPr>
+        <w:rPr>
+          <w:rFonts w:ascii="Century Gothic" w:hAnsi="Century Gothic"/>
+        </w:rPr>
+      </w:pPr>
+    </w:p>
+    <w:p>
+      <w:pPr>
+        <w:rPr>
+          <w:rFonts w:ascii="Century Gothic" w:hAnsi="Century Gothic"/>
+        </w:rPr>
+      </w:pPr>
+    </w:p>
+    <w:p>
+      <w:pPr>
+        <w:pStyle w:val="Heading2"/>
+        <w:rPr>
+          <w:rFonts w:eastAsia="Times New Roman"/>
+        </w:rPr>
+      </w:pPr>
+      <w:bookmarkStart w:id="15" w:name="_Toc13470173"/>
+      <w:r>
+        <w:rPr>
+          <w:rFonts w:eastAsia="Times New Roman"/>
+        </w:rPr>
+        <w:t>OPERATING ENVIRONMENT</w:t>
+      </w:r>
       <w:bookmarkEnd w:id="15"/>
-    </w:p>
-    <w:p>
-      <w:pPr>
-        <w:spacing w:line="360" w:lineRule="auto"/>
-        <w:rPr>
-          <w:rFonts w:ascii="Century Gothic" w:hAnsi="Century Gothic"/>
-          <w:sz w:val="21"/>
-        </w:rPr>
-      </w:pPr>
-      <w:r>
-        <w:rPr>
-          <w:rFonts w:ascii="Century Gothic" w:hAnsi="Century Gothic"/>
-          <w:sz w:val="22"/>
-          <w:szCs w:val="28"/>
-        </w:rPr>
-        <w:t>The user is typically another actor system, a client, that consumes HTTP endpoints with URI parameters and using the GET HTTP method. This would be accomplished through POSTMAN or other REST client.</w:t>
-      </w:r>
-    </w:p>
-    <w:p>
-      <w:pPr>
-        <w:rPr>
-          <w:rFonts w:ascii="Century Gothic" w:hAnsi="Century Gothic"/>
-        </w:rPr>
-      </w:pPr>
-    </w:p>
-    <w:p>
-      <w:pPr>
-        <w:rPr>
-          <w:rFonts w:ascii="Century Gothic" w:hAnsi="Century Gothic"/>
-        </w:rPr>
-      </w:pPr>
-    </w:p>
-    <w:p>
-      <w:pPr>
-        <w:rPr>
-          <w:rFonts w:ascii="Century Gothic" w:hAnsi="Century Gothic"/>
-        </w:rPr>
-      </w:pPr>
-    </w:p>
-    <w:p>
-      <w:pPr>
-        <w:pStyle w:val="Heading2"/>
-        <w:rPr>
-          <w:rFonts w:eastAsia="Times New Roman"/>
-        </w:rPr>
-      </w:pPr>
-      <w:bookmarkStart w:id="16" w:name="_Toc13315867"/>
-      <w:r>
-        <w:rPr>
-          <w:rFonts w:eastAsia="Times New Roman"/>
-        </w:rPr>
-        <w:t>OPERATING ENVIRONMENT</w:t>
-      </w:r>
-      <w:bookmarkEnd w:id="16"/>
     </w:p>
     <w:p>
       <w:pPr>
@@ -2681,152 +2667,152 @@
           <w:rFonts w:eastAsia="Times New Roman"/>
         </w:rPr>
       </w:pPr>
-      <w:bookmarkStart w:id="17" w:name="_Toc13315868"/>
+      <w:bookmarkStart w:id="16" w:name="_Toc13470174"/>
       <w:r>
         <w:rPr>
           <w:rFonts w:eastAsia="Times New Roman"/>
         </w:rPr>
         <w:t>ASSUMPTIONS / DEPENDENCIES</w:t>
       </w:r>
+      <w:bookmarkEnd w:id="16"/>
+    </w:p>
+    <w:p>
+      <w:pPr>
+        <w:spacing w:line="360" w:lineRule="auto"/>
+        <w:rPr>
+          <w:rFonts w:ascii="Century Gothic" w:hAnsi="Century Gothic"/>
+          <w:sz w:val="22"/>
+          <w:szCs w:val="28"/>
+        </w:rPr>
+      </w:pPr>
+      <w:r>
+        <w:rPr>
+          <w:rFonts w:ascii="Century Gothic" w:hAnsi="Century Gothic"/>
+          <w:sz w:val="22"/>
+          <w:szCs w:val="28"/>
+        </w:rPr>
+        <w:t xml:space="preserve">The original SOAP-based Weather service must be running locally on </w:t>
+      </w:r>
+      <w:r>
+        <w:rPr>
+          <w:rFonts w:ascii="Consolas" w:hAnsi="Consolas"/>
+          <w:sz w:val="22"/>
+          <w:szCs w:val="28"/>
+        </w:rPr>
+        <w:t>localhost</w:t>
+      </w:r>
+      <w:r>
+        <w:rPr>
+          <w:rFonts w:ascii="Century Gothic" w:hAnsi="Century Gothic"/>
+          <w:sz w:val="22"/>
+          <w:szCs w:val="28"/>
+        </w:rPr>
+        <w:t xml:space="preserve"> and port </w:t>
+      </w:r>
+      <w:r>
+        <w:rPr>
+          <w:rFonts w:ascii="Consolas" w:hAnsi="Consolas"/>
+          <w:sz w:val="22"/>
+          <w:szCs w:val="28"/>
+        </w:rPr>
+        <w:t>8080</w:t>
+      </w:r>
+      <w:r>
+        <w:rPr>
+          <w:rFonts w:ascii="Century Gothic" w:hAnsi="Century Gothic"/>
+          <w:sz w:val="22"/>
+          <w:szCs w:val="28"/>
+        </w:rPr>
+        <w:t>, as the source code</w:t>
+      </w:r>
+      <w:r>
+        <w:rPr>
+          <w:rFonts w:ascii="Century Gothic" w:hAnsi="Century Gothic"/>
+          <w:sz w:val="22"/>
+          <w:szCs w:val="28"/>
+        </w:rPr>
+        <w:t>,</w:t>
+      </w:r>
+      <w:r>
+        <w:rPr>
+          <w:rFonts w:ascii="Century Gothic" w:hAnsi="Century Gothic"/>
+          <w:sz w:val="22"/>
+          <w:szCs w:val="28"/>
+        </w:rPr>
+        <w:t xml:space="preserve"> given by the client</w:t>
+      </w:r>
+      <w:r>
+        <w:rPr>
+          <w:rFonts w:ascii="Century Gothic" w:hAnsi="Century Gothic"/>
+          <w:sz w:val="22"/>
+          <w:szCs w:val="28"/>
+        </w:rPr>
+        <w:t>,</w:t>
+      </w:r>
+      <w:r>
+        <w:rPr>
+          <w:rFonts w:ascii="Century Gothic" w:hAnsi="Century Gothic"/>
+          <w:sz w:val="22"/>
+          <w:szCs w:val="28"/>
+        </w:rPr>
+        <w:t xml:space="preserve"> indicates.</w:t>
+      </w:r>
+    </w:p>
+    <w:p>
+      <w:pPr>
+        <w:spacing w:line="360" w:lineRule="auto"/>
+        <w:rPr>
+          <w:rFonts w:ascii="Century Gothic" w:hAnsi="Century Gothic"/>
+          <w:sz w:val="22"/>
+          <w:szCs w:val="28"/>
+        </w:rPr>
+      </w:pPr>
+    </w:p>
+    <w:p>
+      <w:pPr>
+        <w:spacing w:line="360" w:lineRule="auto"/>
+        <w:rPr>
+          <w:rFonts w:ascii="Century Gothic" w:hAnsi="Century Gothic"/>
+          <w:sz w:val="22"/>
+          <w:szCs w:val="28"/>
+        </w:rPr>
+      </w:pPr>
+    </w:p>
+    <w:p>
+      <w:pPr>
+        <w:rPr>
+          <w:rFonts w:ascii="Century Gothic" w:hAnsi="Century Gothic"/>
+        </w:rPr>
+      </w:pPr>
+    </w:p>
+    <w:p>
+      <w:pPr>
+        <w:rPr>
+          <w:rFonts w:ascii="Century Gothic" w:hAnsi="Century Gothic"/>
+        </w:rPr>
+      </w:pPr>
+    </w:p>
+    <w:p>
+      <w:pPr>
+        <w:pStyle w:val="Heading2"/>
+        <w:rPr>
+          <w:rFonts w:eastAsia="Times New Roman"/>
+        </w:rPr>
+      </w:pPr>
+      <w:bookmarkStart w:id="17" w:name="_Toc13470175"/>
+      <w:r>
+        <w:rPr>
+          <w:rFonts w:eastAsia="Times New Roman"/>
+        </w:rPr>
+        <w:t>ARCHITECTURE</w:t>
+      </w:r>
+      <w:r>
+        <w:rPr>
+          <w:rFonts w:eastAsia="Times New Roman"/>
+        </w:rPr>
+        <w:t xml:space="preserve"> AND DEPLOYMENT</w:t>
+      </w:r>
       <w:bookmarkEnd w:id="17"/>
-    </w:p>
-    <w:p>
-      <w:pPr>
-        <w:spacing w:line="360" w:lineRule="auto"/>
-        <w:rPr>
-          <w:rFonts w:ascii="Century Gothic" w:hAnsi="Century Gothic"/>
-          <w:sz w:val="22"/>
-          <w:szCs w:val="28"/>
-        </w:rPr>
-      </w:pPr>
-      <w:r>
-        <w:rPr>
-          <w:rFonts w:ascii="Century Gothic" w:hAnsi="Century Gothic"/>
-          <w:sz w:val="22"/>
-          <w:szCs w:val="28"/>
-        </w:rPr>
-        <w:t xml:space="preserve">The original SOAP-based Weather service must be running locally on </w:t>
-      </w:r>
-      <w:r>
-        <w:rPr>
-          <w:rFonts w:ascii="Consolas" w:hAnsi="Consolas"/>
-          <w:sz w:val="22"/>
-          <w:szCs w:val="28"/>
-        </w:rPr>
-        <w:t>localhost</w:t>
-      </w:r>
-      <w:r>
-        <w:rPr>
-          <w:rFonts w:ascii="Century Gothic" w:hAnsi="Century Gothic"/>
-          <w:sz w:val="22"/>
-          <w:szCs w:val="28"/>
-        </w:rPr>
-        <w:t xml:space="preserve"> and port </w:t>
-      </w:r>
-      <w:r>
-        <w:rPr>
-          <w:rFonts w:ascii="Consolas" w:hAnsi="Consolas"/>
-          <w:sz w:val="22"/>
-          <w:szCs w:val="28"/>
-        </w:rPr>
-        <w:t>8080</w:t>
-      </w:r>
-      <w:r>
-        <w:rPr>
-          <w:rFonts w:ascii="Century Gothic" w:hAnsi="Century Gothic"/>
-          <w:sz w:val="22"/>
-          <w:szCs w:val="28"/>
-        </w:rPr>
-        <w:t>, as the source code</w:t>
-      </w:r>
-      <w:r>
-        <w:rPr>
-          <w:rFonts w:ascii="Century Gothic" w:hAnsi="Century Gothic"/>
-          <w:sz w:val="22"/>
-          <w:szCs w:val="28"/>
-        </w:rPr>
-        <w:t>,</w:t>
-      </w:r>
-      <w:r>
-        <w:rPr>
-          <w:rFonts w:ascii="Century Gothic" w:hAnsi="Century Gothic"/>
-          <w:sz w:val="22"/>
-          <w:szCs w:val="28"/>
-        </w:rPr>
-        <w:t xml:space="preserve"> given by the client</w:t>
-      </w:r>
-      <w:r>
-        <w:rPr>
-          <w:rFonts w:ascii="Century Gothic" w:hAnsi="Century Gothic"/>
-          <w:sz w:val="22"/>
-          <w:szCs w:val="28"/>
-        </w:rPr>
-        <w:t>,</w:t>
-      </w:r>
-      <w:r>
-        <w:rPr>
-          <w:rFonts w:ascii="Century Gothic" w:hAnsi="Century Gothic"/>
-          <w:sz w:val="22"/>
-          <w:szCs w:val="28"/>
-        </w:rPr>
-        <w:t xml:space="preserve"> indicates.</w:t>
-      </w:r>
-    </w:p>
-    <w:p>
-      <w:pPr>
-        <w:spacing w:line="360" w:lineRule="auto"/>
-        <w:rPr>
-          <w:rFonts w:ascii="Century Gothic" w:hAnsi="Century Gothic"/>
-          <w:sz w:val="22"/>
-          <w:szCs w:val="28"/>
-        </w:rPr>
-      </w:pPr>
-    </w:p>
-    <w:p>
-      <w:pPr>
-        <w:spacing w:line="360" w:lineRule="auto"/>
-        <w:rPr>
-          <w:rFonts w:ascii="Century Gothic" w:hAnsi="Century Gothic"/>
-          <w:sz w:val="22"/>
-          <w:szCs w:val="28"/>
-        </w:rPr>
-      </w:pPr>
-    </w:p>
-    <w:p>
-      <w:pPr>
-        <w:rPr>
-          <w:rFonts w:ascii="Century Gothic" w:hAnsi="Century Gothic"/>
-        </w:rPr>
-      </w:pPr>
-    </w:p>
-    <w:p>
-      <w:pPr>
-        <w:rPr>
-          <w:rFonts w:ascii="Century Gothic" w:hAnsi="Century Gothic"/>
-        </w:rPr>
-      </w:pPr>
-    </w:p>
-    <w:p>
-      <w:pPr>
-        <w:pStyle w:val="Heading2"/>
-        <w:rPr>
-          <w:rFonts w:eastAsia="Times New Roman"/>
-        </w:rPr>
-      </w:pPr>
-      <w:bookmarkStart w:id="18" w:name="_Toc13315869"/>
-      <w:r>
-        <w:rPr>
-          <w:rFonts w:eastAsia="Times New Roman"/>
-        </w:rPr>
-        <w:t>ARCHITECTURE</w:t>
-      </w:r>
-      <w:r>
-        <w:rPr>
-          <w:rFonts w:eastAsia="Times New Roman"/>
-        </w:rPr>
-        <w:t xml:space="preserve"> AND DEPLOYMENT</w:t>
-      </w:r>
-      <w:bookmarkEnd w:id="18"/>
     </w:p>
     <w:p>
       <w:pPr>
@@ -2956,35 +2942,16 @@
           <w:sz w:val="22"/>
           <w:szCs w:val="22"/>
         </w:rPr>
-        <w:t xml:space="preserve">The runtime where the REST adapter resides is Mule EE 4.2.0, and, through a series of components given by the compile and runtime libraries, there is component that listens to HTTP requests on a particular port in the local machine, capturing the input as URI parameters or path variables to set the input of another component: a SOAP consumer that invokes the SOAP-based service. A final component, not shown above, transforms the result to a JSON object that is returned by the HTTP listener. This component is using </w:t>
-      </w:r>
-      <w:proofErr w:type="spellStart"/>
+        <w:t>The runtime where the REST adapter resides is Mule EE 4.2.0, and, through a series of components given by the compile and runtime libraries, there is component that listens to HTTP requests on a particular port in the local machine, capturing the input as URI parameters or path variables to set the input of another component: a SOAP consumer that invokes the SOAP-based service. A final component, not shown above, transforms the result to a JSON object that is returned by the HTTP listener. This component is using DataWeave expression language.</w:t>
+      </w:r>
       <w:r>
         <w:rPr>
           <w:rFonts w:ascii="Century Gothic" w:hAnsi="Century Gothic"/>
           <w:sz w:val="22"/>
           <w:szCs w:val="22"/>
         </w:rPr>
-        <w:t>DataWeave</w:t>
-      </w:r>
-      <w:proofErr w:type="spellEnd"/>
-      <w:r>
-        <w:rPr>
-          <w:rFonts w:ascii="Century Gothic" w:hAnsi="Century Gothic"/>
-          <w:sz w:val="22"/>
-          <w:szCs w:val="22"/>
-        </w:rPr>
-        <w:t xml:space="preserve"> expression language.</w:t>
-      </w:r>
-      <w:r>
-        <w:rPr>
-          <w:rFonts w:ascii="Century Gothic" w:hAnsi="Century Gothic"/>
-          <w:sz w:val="22"/>
-          <w:szCs w:val="22"/>
-        </w:rPr>
         <w:t xml:space="preserve"> This kind of wrapping around legacy services is what some in the industry call “</w:t>
       </w:r>
-      <w:proofErr w:type="spellStart"/>
       <w:r>
         <w:rPr>
           <w:rFonts w:ascii="Century Gothic" w:hAnsi="Century Gothic"/>
@@ -2995,7 +2962,6 @@
         </w:rPr>
         <w:t>apify</w:t>
       </w:r>
-      <w:proofErr w:type="spellEnd"/>
       <w:r>
         <w:rPr>
           <w:rFonts w:ascii="Century Gothic" w:hAnsi="Century Gothic"/>
@@ -3062,7 +3028,6 @@
         </w:rPr>
         <w:t xml:space="preserve">has one operation that is actually a misnomer: the operation </w:t>
       </w:r>
-      <w:proofErr w:type="spellStart"/>
       <w:r>
         <w:rPr>
           <w:rFonts w:ascii="Consolas" w:hAnsi="Consolas"/>
@@ -3071,7 +3036,6 @@
         </w:rPr>
         <w:t>GetCitiesByCountry</w:t>
       </w:r>
-      <w:proofErr w:type="spellEnd"/>
       <w:r>
         <w:rPr>
           <w:rFonts w:ascii="Century Gothic" w:hAnsi="Century Gothic"/>
@@ -3107,25 +3071,7 @@
           <w:sz w:val="22"/>
           <w:szCs w:val="22"/>
         </w:rPr>
-        <w:t xml:space="preserve">: the Node implementation of the WS returns the mock data for both operations as unescaped XML data that caused </w:t>
-      </w:r>
-      <w:proofErr w:type="spellStart"/>
-      <w:r>
-        <w:rPr>
-          <w:rFonts w:ascii="Century Gothic" w:hAnsi="Century Gothic"/>
-          <w:sz w:val="22"/>
-          <w:szCs w:val="22"/>
-        </w:rPr>
-        <w:t>DataWeaver</w:t>
-      </w:r>
-      <w:proofErr w:type="spellEnd"/>
-      <w:r>
-        <w:rPr>
-          <w:rFonts w:ascii="Century Gothic" w:hAnsi="Century Gothic"/>
-          <w:sz w:val="22"/>
-          <w:szCs w:val="22"/>
-        </w:rPr>
-        <w:t xml:space="preserve"> transformation errors in the form of unescaped XML CDATA being returned to the REST client.</w:t>
+        <w:t>: the Node implementation of the WS returns the mock data for both operations as unescaped XML data that caused DataWeaver transformation errors in the form of unescaped XML CDATA being returned to the REST client.</w:t>
       </w:r>
     </w:p>
     <w:p>
@@ -3155,7 +3101,6 @@
         </w:rPr>
         <w:t xml:space="preserve"> </w:t>
       </w:r>
-      <w:proofErr w:type="spellStart"/>
       <w:r>
         <w:rPr>
           <w:rFonts w:ascii="Consolas" w:hAnsi="Consolas"/>
@@ -3164,7 +3109,6 @@
         </w:rPr>
         <w:t>unescape</w:t>
       </w:r>
-      <w:proofErr w:type="spellEnd"/>
       <w:r>
         <w:rPr>
           <w:rFonts w:ascii="Century Gothic" w:hAnsi="Century Gothic"/>
@@ -3181,7 +3125,6 @@
         </w:rPr>
         <w:t xml:space="preserve">, adding it to </w:t>
       </w:r>
-      <w:proofErr w:type="spellStart"/>
       <w:r>
         <w:rPr>
           <w:rFonts w:ascii="Consolas" w:hAnsi="Consolas"/>
@@ -3190,7 +3133,6 @@
         </w:rPr>
         <w:t>package.json</w:t>
       </w:r>
-      <w:proofErr w:type="spellEnd"/>
       <w:r>
         <w:rPr>
           <w:rFonts w:ascii="Century Gothic" w:hAnsi="Century Gothic"/>
@@ -3223,14 +3165,14 @@
           <w:rFonts w:eastAsia="Times New Roman"/>
         </w:rPr>
       </w:pPr>
-      <w:bookmarkStart w:id="19" w:name="_Toc13315870"/>
+      <w:bookmarkStart w:id="18" w:name="_Toc13470176"/>
       <w:r>
         <w:rPr>
           <w:rFonts w:eastAsia="Times New Roman"/>
         </w:rPr>
         <w:t>RESTful CONSIDERATIONS</w:t>
       </w:r>
-      <w:bookmarkEnd w:id="19"/>
+      <w:bookmarkEnd w:id="18"/>
     </w:p>
     <w:p>
       <w:pPr>
@@ -3329,10 +3271,9 @@
       </w:pPr>
       <w:r>
         <w:rPr>
-          <w:rFonts w:ascii="Century Gothic" w:eastAsia="Times New Roman" w:hAnsi="Century Gothic" w:cstheme="majorBidi"/>
-          <w:b/>
-          <w:color w:val="808080" w:themeColor="background1" w:themeShade="80"/>
-          <w:szCs w:val="26"/>
+          <w:rStyle w:val="Heading3Char"/>
+          <w:sz w:val="28"/>
+          <w:szCs w:val="28"/>
         </w:rPr>
         <w:t>Level 1 of maturity for REST</w:t>
       </w:r>
@@ -3511,10 +3452,9 @@
       </w:pPr>
       <w:r>
         <w:rPr>
-          <w:rFonts w:ascii="Century Gothic" w:eastAsia="Times New Roman" w:hAnsi="Century Gothic" w:cstheme="majorBidi"/>
-          <w:b/>
-          <w:color w:val="808080" w:themeColor="background1" w:themeShade="80"/>
-          <w:szCs w:val="26"/>
+          <w:rStyle w:val="Heading3Char"/>
+          <w:sz w:val="28"/>
+          <w:szCs w:val="28"/>
         </w:rPr>
         <w:t>Level 2 of maturity for REST</w:t>
       </w:r>
@@ -3651,10 +3591,9 @@
       </w:pPr>
       <w:r>
         <w:rPr>
-          <w:rFonts w:ascii="Century Gothic" w:eastAsia="Times New Roman" w:hAnsi="Century Gothic" w:cstheme="majorBidi"/>
-          <w:b/>
-          <w:color w:val="808080" w:themeColor="background1" w:themeShade="80"/>
-          <w:szCs w:val="26"/>
+          <w:rStyle w:val="Heading3Char"/>
+          <w:sz w:val="28"/>
+          <w:szCs w:val="28"/>
         </w:rPr>
         <w:t>Level 3 of maturity for REST</w:t>
       </w:r>
@@ -3710,6 +3649,21 @@
     </w:p>
     <w:p>
       <w:pPr>
+        <w:pStyle w:val="Heading2"/>
+        <w:rPr>
+          <w:sz w:val="22"/>
+          <w:szCs w:val="28"/>
+        </w:rPr>
+      </w:pPr>
+      <w:r>
+        <w:rPr>
+          <w:rFonts w:eastAsia="Times New Roman"/>
+        </w:rPr>
+        <w:t>REST API in action</w:t>
+      </w:r>
+    </w:p>
+    <w:p>
+      <w:pPr>
         <w:spacing w:line="360" w:lineRule="auto"/>
         <w:jc w:val="both"/>
         <w:rPr>
@@ -3720,42 +3674,12 @@
       </w:pPr>
       <w:r>
         <w:rPr>
-          <w:rFonts w:ascii="Century Gothic" w:eastAsia="Times New Roman" w:hAnsi="Century Gothic" w:cstheme="majorBidi"/>
-          <w:b/>
-          <w:color w:val="808080" w:themeColor="background1" w:themeShade="80"/>
-          <w:szCs w:val="26"/>
-        </w:rPr>
-        <w:t>REST API in action</w:t>
-      </w:r>
-    </w:p>
-    <w:p>
-      <w:pPr>
-        <w:spacing w:line="360" w:lineRule="auto"/>
-        <w:jc w:val="both"/>
-        <w:rPr>
-          <w:rFonts w:ascii="Century Gothic" w:hAnsi="Century Gothic"/>
-          <w:sz w:val="22"/>
-          <w:szCs w:val="28"/>
-        </w:rPr>
-      </w:pPr>
-      <w:r>
-        <w:rPr>
-          <w:rFonts w:ascii="Century Gothic" w:hAnsi="Century Gothic"/>
-          <w:sz w:val="22"/>
-          <w:szCs w:val="28"/>
-        </w:rPr>
-        <w:t xml:space="preserve">On </w:t>
-      </w:r>
-      <w:proofErr w:type="spellStart"/>
-      <w:r>
-        <w:rPr>
-          <w:rFonts w:ascii="Century Gothic" w:hAnsi="Century Gothic"/>
-          <w:sz w:val="22"/>
-          <w:szCs w:val="28"/>
-        </w:rPr>
-        <w:t>Github</w:t>
-      </w:r>
-      <w:proofErr w:type="spellEnd"/>
+          <w:rFonts w:ascii="Century Gothic" w:hAnsi="Century Gothic"/>
+          <w:sz w:val="22"/>
+          <w:szCs w:val="28"/>
+        </w:rPr>
+        <w:t>On Github</w:t>
+      </w:r>
       <w:r>
         <w:rPr>
           <w:rFonts w:ascii="Century Gothic" w:hAnsi="Century Gothic"/>
@@ -3882,7 +3806,6 @@
         </w:rPr>
         <w:t xml:space="preserve">Go to </w:t>
       </w:r>
-      <w:proofErr w:type="spellStart"/>
       <w:r>
         <w:rPr>
           <w:rFonts w:ascii="Consolas" w:hAnsi="Consolas"/>
@@ -3891,7 +3814,6 @@
         </w:rPr>
         <w:t>weatherExcerciseDockerFile</w:t>
       </w:r>
-      <w:proofErr w:type="spellEnd"/>
       <w:r>
         <w:rPr>
           <w:rFonts w:ascii="Century Gothic" w:hAnsi="Century Gothic"/>
@@ -3900,23 +3822,13 @@
         </w:rPr>
         <w:t xml:space="preserve"> folder and run </w:t>
       </w:r>
-      <w:proofErr w:type="spellStart"/>
       <w:r>
         <w:rPr>
           <w:rFonts w:ascii="Consolas" w:hAnsi="Consolas"/>
           <w:sz w:val="22"/>
           <w:szCs w:val="28"/>
         </w:rPr>
-        <w:t>npm</w:t>
-      </w:r>
-      <w:proofErr w:type="spellEnd"/>
-      <w:r>
-        <w:rPr>
-          <w:rFonts w:ascii="Consolas" w:hAnsi="Consolas"/>
-          <w:sz w:val="22"/>
-          <w:szCs w:val="28"/>
-        </w:rPr>
-        <w:t xml:space="preserve"> install</w:t>
+        <w:t>npm install</w:t>
       </w:r>
     </w:p>
     <w:p>
@@ -3942,7 +3854,6 @@
         </w:rPr>
         <w:t xml:space="preserve">Got to </w:t>
       </w:r>
-      <w:proofErr w:type="spellStart"/>
       <w:r>
         <w:rPr>
           <w:rFonts w:ascii="Consolas" w:hAnsi="Consolas"/>
@@ -3951,7 +3862,6 @@
         </w:rPr>
         <w:t>weatherExcerciseDockerFile</w:t>
       </w:r>
-      <w:proofErr w:type="spellEnd"/>
       <w:r>
         <w:rPr>
           <w:rFonts w:ascii="Century Gothic" w:hAnsi="Century Gothic"/>
@@ -4552,7 +4462,7 @@
           <w:szCs w:val="28"/>
         </w:rPr>
       </w:pPr>
-      <w:bookmarkStart w:id="20" w:name="_Hlk13222968"/>
+      <w:bookmarkStart w:id="19" w:name="_Hlk13222968"/>
       <w:r>
         <w:rPr>
           <w:rFonts w:ascii="Century Gothic" w:hAnsi="Century Gothic"/>
@@ -4562,7 +4472,7 @@
         <w:t>Get this response:</w:t>
       </w:r>
     </w:p>
-    <w:bookmarkEnd w:id="20"/>
+    <w:bookmarkEnd w:id="19"/>
     <w:p>
       <w:pPr>
         <w:pStyle w:val="ListParagraph"/>
@@ -5214,6 +5124,21 @@
     </w:p>
     <w:p>
       <w:pPr>
+        <w:pStyle w:val="Heading2"/>
+        <w:rPr>
+          <w:sz w:val="22"/>
+          <w:szCs w:val="28"/>
+        </w:rPr>
+      </w:pPr>
+      <w:r>
+        <w:rPr>
+          <w:rFonts w:eastAsia="Times New Roman"/>
+        </w:rPr>
+        <w:t>CHALLENGES</w:t>
+      </w:r>
+    </w:p>
+    <w:p>
+      <w:pPr>
         <w:spacing w:line="360" w:lineRule="auto"/>
         <w:jc w:val="both"/>
         <w:rPr>
@@ -5224,12 +5149,43 @@
       </w:pPr>
       <w:r>
         <w:rPr>
-          <w:rFonts w:ascii="Century Gothic" w:eastAsia="Times New Roman" w:hAnsi="Century Gothic" w:cstheme="majorBidi"/>
-          <w:b/>
-          <w:color w:val="808080" w:themeColor="background1" w:themeShade="80"/>
-          <w:szCs w:val="26"/>
-        </w:rPr>
-        <w:t>CHALLENGES</w:t>
+          <w:rFonts w:ascii="Century Gothic" w:hAnsi="Century Gothic"/>
+          <w:sz w:val="22"/>
+          <w:szCs w:val="28"/>
+        </w:rPr>
+        <w:t xml:space="preserve">I’ve only heard of Mule, never worked with it before; DataWeave expression language was considerably more complex than connectors or flows since I’ve worked a long time ago with Java CAPS enterprise designer and it was just like this, except than it </w:t>
+      </w:r>
+      <w:r>
+        <w:rPr>
+          <w:rFonts w:ascii="Century Gothic" w:hAnsi="Century Gothic"/>
+          <w:sz w:val="22"/>
+          <w:szCs w:val="28"/>
+        </w:rPr>
+        <w:t xml:space="preserve">was BPEL. I found some features particularly difficult and </w:t>
+      </w:r>
+      <w:r>
+        <w:rPr>
+          <w:rFonts w:ascii="Century Gothic" w:hAnsi="Century Gothic"/>
+          <w:sz w:val="22"/>
+          <w:szCs w:val="28"/>
+        </w:rPr>
+        <w:t xml:space="preserve">candidates for refactoring in the future by the Mule team, like going into flow XML a lot of the time (when bad requests are returned, there is this &lt;ee:variables&gt; element that is not shown on the graphical flow). I faced this as usual when looking for new </w:t>
+      </w:r>
+      <w:r>
+        <w:rPr>
+          <w:rFonts w:ascii="Century Gothic" w:hAnsi="Century Gothic"/>
+          <w:sz w:val="22"/>
+          <w:szCs w:val="28"/>
+        </w:rPr>
+        <w:t>technologies’</w:t>
+      </w:r>
+      <w:r>
+        <w:rPr>
+          <w:rFonts w:ascii="Century Gothic" w:hAnsi="Century Gothic"/>
+          <w:sz w:val="22"/>
+          <w:szCs w:val="28"/>
+        </w:rPr>
+        <w:t xml:space="preserve"> viability: research and more research online and common sense, of course, formed through the years. Mule forum was particularly helpful for obvious reasons. I wrote questions and later answered them myself, learning more than expected in the process and putting my humble contribution out there for the community.</w:t>
       </w:r>
     </w:p>
     <w:p>
@@ -5248,73 +5204,7 @@
           <w:sz w:val="22"/>
           <w:szCs w:val="28"/>
         </w:rPr>
-        <w:t xml:space="preserve">I’ve only heard of Mule, never worked with it before; </w:t>
-      </w:r>
-      <w:proofErr w:type="spellStart"/>
-      <w:r>
-        <w:rPr>
-          <w:rFonts w:ascii="Century Gothic" w:hAnsi="Century Gothic"/>
-          <w:sz w:val="22"/>
-          <w:szCs w:val="28"/>
-        </w:rPr>
-        <w:t>DataWeave</w:t>
-      </w:r>
-      <w:proofErr w:type="spellEnd"/>
-      <w:r>
-        <w:rPr>
-          <w:rFonts w:ascii="Century Gothic" w:hAnsi="Century Gothic"/>
-          <w:sz w:val="22"/>
-          <w:szCs w:val="28"/>
-        </w:rPr>
-        <w:t xml:space="preserve"> expression language was considerably more complex than connectors or flows since I’ve worked a long time ago with Java CAPS enterprise designer and it was just like this, except than it </w:t>
-      </w:r>
-      <w:r>
-        <w:rPr>
-          <w:rFonts w:ascii="Century Gothic" w:hAnsi="Century Gothic"/>
-          <w:sz w:val="22"/>
-          <w:szCs w:val="28"/>
-        </w:rPr>
-        <w:t xml:space="preserve">was BPEL. I found some features particularly difficult and good candidates for rethinking, like going into XML a lot of the time (when bad requests are returned, there is this </w:t>
-      </w:r>
-      <w:r>
-        <w:rPr>
-          <w:rFonts w:ascii="Consolas" w:hAnsi="Consolas" w:cs="Consolas"/>
-          <w:color w:val="008080"/>
-          <w:sz w:val="20"/>
-          <w:szCs w:val="20"/>
-          <w:lang w:val="en-AU"/>
-        </w:rPr>
-        <w:t>&lt;</w:t>
-      </w:r>
-      <w:proofErr w:type="spellStart"/>
-      <w:r>
-        <w:rPr>
-          <w:rFonts w:ascii="Consolas" w:hAnsi="Consolas" w:cs="Consolas"/>
-          <w:color w:val="3F7F7F"/>
-          <w:sz w:val="20"/>
-          <w:szCs w:val="20"/>
-          <w:lang w:val="en-AU"/>
-        </w:rPr>
-        <w:t>ee:variables</w:t>
-      </w:r>
-      <w:proofErr w:type="spellEnd"/>
-      <w:r>
-        <w:rPr>
-          <w:rFonts w:ascii="Consolas" w:hAnsi="Consolas" w:cs="Consolas"/>
-          <w:color w:val="008080"/>
-          <w:sz w:val="20"/>
-          <w:szCs w:val="20"/>
-          <w:lang w:val="en-AU"/>
-        </w:rPr>
-        <w:t>&gt;</w:t>
-      </w:r>
-      <w:r>
-        <w:rPr>
-          <w:rFonts w:ascii="Century Gothic" w:hAnsi="Century Gothic"/>
-          <w:sz w:val="22"/>
-          <w:szCs w:val="28"/>
-        </w:rPr>
-        <w:t xml:space="preserve"> element that is now shown on the graphical flow), but simple research on Mule forum was very helpful. I wrote questions and later answered them myself because, learning more than expected and helping the community.</w:t>
+        <w:t>It is very powerful, this Mule ESB. Certainly, one can think of as a risky choice since the debacle of ESB back in the SOA era, but they are doing a great job.</w:t>
       </w:r>
     </w:p>
     <w:p>
@@ -5327,14 +5217,6 @@
           <w:szCs w:val="28"/>
         </w:rPr>
       </w:pPr>
-      <w:r>
-        <w:rPr>
-          <w:rFonts w:ascii="Century Gothic" w:hAnsi="Century Gothic"/>
-          <w:sz w:val="22"/>
-          <w:szCs w:val="28"/>
-        </w:rPr>
-        <w:t>It is very powerful, this Mule ESB. Certainly, one can think of as a risky choice since the debacle of ESB back in the SOA era, but they are doing a great job.</w:t>
-      </w:r>
     </w:p>
     <w:p>
       <w:pPr>
@@ -5346,6 +5228,14 @@
           <w:szCs w:val="28"/>
         </w:rPr>
       </w:pPr>
+      <w:r>
+        <w:rPr>
+          <w:rFonts w:ascii="Century Gothic" w:hAnsi="Century Gothic"/>
+          <w:sz w:val="22"/>
+          <w:szCs w:val="28"/>
+        </w:rPr>
+        <w:t>I really hope this short exercise convince you guys that I can be a great member of your integration team; I’ve dedicated the majority of my professional career to integration and I really want to be part of such a prestigious employer as Deloitte is.</w:t>
+      </w:r>
     </w:p>
     <w:p>
       <w:pPr>
@@ -5357,14 +5247,6 @@
           <w:szCs w:val="28"/>
         </w:rPr>
       </w:pPr>
-      <w:r>
-        <w:rPr>
-          <w:rFonts w:ascii="Century Gothic" w:hAnsi="Century Gothic"/>
-          <w:sz w:val="22"/>
-          <w:szCs w:val="28"/>
-        </w:rPr>
-        <w:t>I really hope this short exercise convince you guys that I can be a great member of your integration team; I’ve dedicated the majority of my professional career to integration and I really want to be part of such a prestigious employer as Deloitte is.</w:t>
-      </w:r>
     </w:p>
     <w:p>
       <w:pPr>
@@ -5376,17 +5258,6 @@
           <w:szCs w:val="28"/>
         </w:rPr>
       </w:pPr>
-    </w:p>
-    <w:p>
-      <w:pPr>
-        <w:spacing w:line="360" w:lineRule="auto"/>
-        <w:jc w:val="both"/>
-        <w:rPr>
-          <w:rFonts w:ascii="Century Gothic" w:hAnsi="Century Gothic"/>
-          <w:sz w:val="22"/>
-          <w:szCs w:val="28"/>
-        </w:rPr>
-      </w:pPr>
       <w:r>
         <w:rPr>
           <w:rFonts w:ascii="Century Gothic" w:hAnsi="Century Gothic"/>
@@ -5395,38 +5266,8 @@
         </w:rPr>
         <w:t>Thank you.</w:t>
       </w:r>
-    </w:p>
-    <w:p>
-      <w:pPr>
-        <w:spacing w:line="360" w:lineRule="auto"/>
-        <w:jc w:val="both"/>
-        <w:rPr>
-          <w:rFonts w:ascii="Century Gothic" w:hAnsi="Century Gothic"/>
-          <w:sz w:val="22"/>
-          <w:szCs w:val="28"/>
-        </w:rPr>
-      </w:pPr>
-    </w:p>
-    <w:p>
-      <w:pPr>
-        <w:pStyle w:val="ListParagraph"/>
-        <w:spacing w:line="360" w:lineRule="auto"/>
-        <w:ind w:left="2160"/>
-        <w:jc w:val="both"/>
-        <w:rPr>
-          <w:rFonts w:ascii="Century Gothic" w:hAnsi="Century Gothic"/>
-          <w:sz w:val="22"/>
-          <w:szCs w:val="28"/>
-        </w:rPr>
-      </w:pPr>
-      <w:r>
-        <w:rPr>
-          <w:rFonts w:ascii="Century Gothic" w:hAnsi="Century Gothic"/>
-          <w:sz w:val="22"/>
-          <w:szCs w:val="28"/>
-        </w:rPr>
-        <w:br/>
-      </w:r>
+      <w:bookmarkStart w:id="20" w:name="_GoBack"/>
+      <w:bookmarkEnd w:id="20"/>
     </w:p>
     <w:p>
       <w:pPr>
@@ -7550,6 +7391,26 @@
       <w:szCs w:val="26"/>
     </w:rPr>
   </w:style>
+  <w:style w:type="paragraph" w:styleId="Heading3">
+    <w:name w:val="heading 3"/>
+    <w:basedOn w:val="Normal"/>
+    <w:next w:val="Normal"/>
+    <w:link w:val="Heading3Char"/>
+    <w:uiPriority w:val="9"/>
+    <w:unhideWhenUsed/>
+    <w:qFormat/>
+    <w:rsid w:val="004D74E5"/>
+    <w:pPr>
+      <w:keepNext/>
+      <w:keepLines/>
+      <w:spacing w:before="40"/>
+      <w:outlineLvl w:val="2"/>
+    </w:pPr>
+    <w:rPr>
+      <w:rFonts w:asciiTheme="majorHAnsi" w:eastAsiaTheme="majorEastAsia" w:hAnsiTheme="majorHAnsi" w:cstheme="majorBidi"/>
+      <w:color w:val="345C7D" w:themeColor="accent1" w:themeShade="7F"/>
+    </w:rPr>
+  </w:style>
   <w:style w:type="character" w:default="1" w:styleId="DefaultParagraphFont">
     <w:name w:val="Default Paragraph Font"/>
     <w:uiPriority w:val="1"/>
@@ -7949,6 +7810,17 @@
     <w:qFormat/>
     <w:rsid w:val="00D73B45"/>
   </w:style>
+  <w:style w:type="character" w:customStyle="1" w:styleId="Heading3Char">
+    <w:name w:val="Heading 3 Char"/>
+    <w:basedOn w:val="DefaultParagraphFont"/>
+    <w:link w:val="Heading3"/>
+    <w:uiPriority w:val="9"/>
+    <w:rsid w:val="004D74E5"/>
+    <w:rPr>
+      <w:rFonts w:asciiTheme="majorHAnsi" w:eastAsiaTheme="majorEastAsia" w:hAnsiTheme="majorHAnsi" w:cstheme="majorBidi"/>
+      <w:color w:val="345C7D" w:themeColor="accent1" w:themeShade="7F"/>
+    </w:rPr>
+  </w:style>
 </w:styles>
 </file>
 
@@ -8218,7 +8090,7 @@
 </file>
 
 <file path=customXml/itemProps1.xml><?xml version="1.0" encoding="utf-8"?>
-<ds:datastoreItem xmlns:ds="http://schemas.openxmlformats.org/officeDocument/2006/customXml" ds:itemID="{8B5E2D73-C78E-4FC4-9146-1C31D5F2303C}">
+<ds:datastoreItem xmlns:ds="http://schemas.openxmlformats.org/officeDocument/2006/customXml" ds:itemID="{FE17FB26-5935-4410-A4EB-C0C1CEC2192A}">
   <ds:schemaRefs>
     <ds:schemaRef ds:uri="http://schemas.openxmlformats.org/officeDocument/2006/bibliography"/>
   </ds:schemaRefs>

</xml_diff>